<commit_message>
delete btn contingency solved with a bonus bug to solve in production 🎉
</commit_message>
<xml_diff>
--- a/media/docs/2021-04-02100-week-3-practical-training-logbook.docx
+++ b/media/docs/2021-04-02100-week-3-practical-training-logbook.docx
@@ -112,7 +112,7 @@
           </w:tcPr>
           <w:p>
             <w:r>
-              <w:t>FROM: 2023-07-31</w:t>
+              <w:t>FROM: 2023-09-04</w:t>
             </w:r>
           </w:p>
         </w:tc>
@@ -122,7 +122,7 @@
           </w:tcPr>
           <w:p>
             <w:r>
-              <w:t>TO: 2023-08-04</w:t>
+              <w:t>TO: 2023-09-08</w:t>
             </w:r>
           </w:p>
         </w:tc>
@@ -183,7 +183,7 @@
               <w:br/>
               <w:t xml:space="preserve"> </w:t>
               <w:br/>
-              <w:t xml:space="preserve"> 2023-07-31</w:t>
+              <w:t xml:space="preserve"> 2023-09-04</w:t>
             </w:r>
           </w:p>
         </w:tc>
@@ -194,7 +194,7 @@
           </w:tcPr>
           <w:p>
             <w:r>
-              <w:t>updated content</w:t>
+              <w:t>** click update to edit **</w:t>
             </w:r>
           </w:p>
         </w:tc>
@@ -214,7 +214,7 @@
               <w:br/>
               <w:t xml:space="preserve"> </w:t>
               <w:br/>
-              <w:t xml:space="preserve"> 2023-08-01</w:t>
+              <w:t xml:space="preserve"> 2023-09-05</w:t>
             </w:r>
           </w:p>
         </w:tc>
@@ -245,7 +245,7 @@
               <w:br/>
               <w:t xml:space="preserve"> </w:t>
               <w:br/>
-              <w:t xml:space="preserve"> 2023-08-02</w:t>
+              <w:t xml:space="preserve"> 2023-09-06</w:t>
             </w:r>
           </w:p>
         </w:tc>
@@ -276,7 +276,7 @@
               <w:br/>
               <w:t xml:space="preserve"> </w:t>
               <w:br/>
-              <w:t xml:space="preserve"> 2023-08-03</w:t>
+              <w:t xml:space="preserve"> 2023-09-07</w:t>
             </w:r>
           </w:p>
         </w:tc>
@@ -307,7 +307,7 @@
               <w:br/>
               <w:t xml:space="preserve"> </w:t>
               <w:br/>
-              <w:t xml:space="preserve"> 2023-08-04</w:t>
+              <w:t xml:space="preserve"> 2023-09-08</w:t>
             </w:r>
           </w:p>
         </w:tc>

</xml_diff>